<commit_message>
Update Deliverable 2 - Final.docx
</commit_message>
<xml_diff>
--- a/Deliverables/Deliverable 2 - Final.docx
+++ b/Deliverables/Deliverable 2 - Final.docx
@@ -118,17 +118,7 @@
           <w:sz w:val="24"/>
           <w:szCs w:val="24"/>
         </w:rPr>
-        <w:t>Scenario</w:t>
-      </w:r>
-      <w:r>
-        <w:rPr>
-          <w:rFonts w:ascii="Times New Roman" w:hAnsi="Times New Roman" w:cs="Times New Roman"/>
-          <w:b/>
-          <w:bCs/>
-          <w:sz w:val="24"/>
-          <w:szCs w:val="24"/>
-        </w:rPr>
-        <w:t xml:space="preserve"> Name</w:t>
+        <w:t>Scenario Name</w:t>
       </w:r>
     </w:p>
     <w:tbl>
@@ -341,17 +331,7 @@
           <w:sz w:val="24"/>
           <w:szCs w:val="24"/>
         </w:rPr>
-        <w:t xml:space="preserve">Scenario </w:t>
-      </w:r>
-      <w:r>
-        <w:rPr>
-          <w:rFonts w:ascii="Times New Roman" w:hAnsi="Times New Roman" w:cs="Times New Roman"/>
-          <w:b/>
-          <w:bCs/>
-          <w:sz w:val="24"/>
-          <w:szCs w:val="24"/>
-        </w:rPr>
-        <w:t>Name</w:t>
+        <w:t>Scenario Name</w:t>
       </w:r>
     </w:p>
     <w:tbl>
@@ -2992,22 +2972,42 @@
                 <w:szCs w:val="24"/>
               </w:rPr>
             </w:pPr>
-          </w:p>
-        </w:tc>
-        <w:tc>
-          <w:tcPr>
-            <w:tcW w:w="4675" w:type="dxa"/>
-          </w:tcPr>
-          <w:p>
-            <w:pPr>
-              <w:rPr>
-                <w:rFonts w:ascii="Times New Roman" w:hAnsi="Times New Roman" w:cs="Times New Roman"/>
-                <w:b/>
-                <w:bCs/>
-                <w:sz w:val="24"/>
-                <w:szCs w:val="24"/>
-              </w:rPr>
-            </w:pPr>
+            <w:r>
+              <w:rPr>
+                <w:rFonts w:ascii="Times New Roman" w:hAnsi="Times New Roman" w:cs="Times New Roman"/>
+                <w:b/>
+                <w:bCs/>
+                <w:sz w:val="24"/>
+                <w:szCs w:val="24"/>
+              </w:rPr>
+              <w:t>UC 1 Exception Name</w:t>
+            </w:r>
+          </w:p>
+        </w:tc>
+        <w:tc>
+          <w:tcPr>
+            <w:tcW w:w="4675" w:type="dxa"/>
+          </w:tcPr>
+          <w:p>
+            <w:pPr>
+              <w:rPr>
+                <w:rFonts w:ascii="Times New Roman" w:hAnsi="Times New Roman" w:cs="Times New Roman"/>
+                <w:b/>
+                <w:bCs/>
+                <w:sz w:val="24"/>
+                <w:szCs w:val="24"/>
+              </w:rPr>
+            </w:pPr>
+            <w:r>
+              <w:rPr>
+                <w:rFonts w:ascii="Times New Roman" w:hAnsi="Times New Roman" w:cs="Times New Roman"/>
+                <w:b/>
+                <w:bCs/>
+                <w:sz w:val="24"/>
+                <w:szCs w:val="24"/>
+              </w:rPr>
+              <w:t>Description</w:t>
+            </w:r>
           </w:p>
         </w:tc>
       </w:tr>

</xml_diff>